<commit_message>
Make script in report work lab2
</commit_message>
<xml_diff>
--- a/lab 2/МІНІСТЕРСТВО ОСВІТИ І НАУКИ №2.docx
+++ b/lab 2/МІНІСТЕРСТВО ОСВІТИ І НАУКИ №2.docx
@@ -2016,6 +2016,7 @@
           <w:lang w:val="uk-UA"/>
         </w:rPr>
       </w:pPr>
+      <w:bookmarkStart w:id="0" w:name="_GoBack"/>
       <w:r>
         <w:rPr>
           <w:rFonts w:hint="default" w:ascii="Times New Roman" w:hAnsi="Times New Roman"/>
@@ -2041,7 +2042,7 @@
           <w:szCs w:val="28"/>
           <w:lang w:val="uk-UA"/>
         </w:rPr>
-        <w:t xml:space="preserve"> CHARACTER SET utf8 COLLATE DEFAULT;</w:t>
+        <w:t xml:space="preserve"> CHARACTER SET utf8 ;</w:t>
       </w:r>
     </w:p>
     <w:p>
@@ -4668,24 +4669,23 @@
         </w:rPr>
         <w:t>);</w:t>
       </w:r>
-    </w:p>
-    <w:p>
-      <w:pPr>
-        <w:numPr>
-          <w:ilvl w:val="0"/>
-          <w:numId w:val="0"/>
-        </w:numPr>
-        <w:bidi w:val="0"/>
-        <w:ind w:leftChars="0"/>
-        <w:rPr>
-          <w:rFonts w:hint="default" w:ascii="Times New Roman" w:hAnsi="Times New Roman" w:cs="Times New Roman"/>
-          <w:sz w:val="28"/>
-          <w:szCs w:val="28"/>
-          <w:lang w:val="uk-UA"/>
-        </w:rPr>
-      </w:pPr>
-      <w:bookmarkStart w:id="0" w:name="_GoBack"/>
       <w:bookmarkEnd w:id="0"/>
+    </w:p>
+    <w:p>
+      <w:pPr>
+        <w:numPr>
+          <w:ilvl w:val="0"/>
+          <w:numId w:val="0"/>
+        </w:numPr>
+        <w:bidi w:val="0"/>
+        <w:ind w:leftChars="0"/>
+        <w:rPr>
+          <w:rFonts w:hint="default" w:ascii="Times New Roman" w:hAnsi="Times New Roman" w:cs="Times New Roman"/>
+          <w:sz w:val="28"/>
+          <w:szCs w:val="28"/>
+          <w:lang w:val="uk-UA"/>
+        </w:rPr>
+      </w:pPr>
       <w:r>
         <w:rPr>
           <w:rFonts w:hint="default" w:ascii="Times New Roman" w:hAnsi="Times New Roman"/>

</xml_diff>